<commit_message>
create new file and modified doc.docx
</commit_message>
<xml_diff>
--- a/doc.docx
+++ b/doc.docx
@@ -12,15 +12,8 @@
         <w:rPr>
           <w:lang w:val="en-US"/>
         </w:rPr>
-        <w:t>Hello world</w:t>
+        <w:t>Ov;zmvn;/vn’xpdmmz;</w:t>
       </w:r>
-    </w:p>
-    <w:p>
-      <w:pPr>
-        <w:rPr>
-          <w:lang w:val="en-US"/>
-        </w:rPr>
-      </w:pPr>
     </w:p>
     <w:sectPr>
       <w:pgSz w:w="11906" w:h="16838"/>

</xml_diff>